<commit_message>
Se corrigieron errores casos de uso
Se les cambio el nombre por el rol que tiene la persona
</commit_message>
<xml_diff>
--- a/Casos de Uso.docx
+++ b/Casos de Uso.docx
@@ -100,7 +100,7 @@
               <w:jc w:val="center"/>
             </w:pPr>
             <w:r>
-              <w:t>Lourdes</w:t>
+              <w:t>Encargada</w:t>
             </w:r>
           </w:p>
         </w:tc>
@@ -144,7 +144,7 @@
               <w:jc w:val="center"/>
             </w:pPr>
             <w:r>
-              <w:t>Lourdes</w:t>
+              <w:t>Encargada</w:t>
             </w:r>
           </w:p>
         </w:tc>
@@ -174,6 +174,20 @@
               <w:jc w:val="center"/>
             </w:pPr>
             <w:r>
+              <w:t>Entrega de productos</w:t>
+            </w:r>
+          </w:p>
+        </w:tc>
+        <w:tc>
+          <w:tcPr>
+            <w:tcW w:w="2943" w:type="dxa"/>
+            <w:shd w:val="clear" w:color="auto" w:fill="FFFF00"/>
+          </w:tcPr>
+          <w:p>
+            <w:pPr>
+              <w:jc w:val="center"/>
+            </w:pPr>
+            <w:r>
               <w:t>Proveedor</w:t>
             </w:r>
           </w:p>
@@ -181,31 +195,15 @@
         <w:tc>
           <w:tcPr>
             <w:tcW w:w="2943" w:type="dxa"/>
-            <w:shd w:val="clear" w:color="auto" w:fill="FFFF00"/>
-          </w:tcPr>
-          <w:p>
-            <w:pPr>
-              <w:jc w:val="center"/>
-            </w:pPr>
-            <w:r>
-              <w:t>Juan ó José</w:t>
-            </w:r>
-          </w:p>
-        </w:tc>
-        <w:tc>
-          <w:tcPr>
-            <w:tcW w:w="2943" w:type="dxa"/>
             <w:shd w:val="clear" w:color="auto" w:fill="00FF00"/>
           </w:tcPr>
           <w:p>
             <w:pPr>
               <w:jc w:val="center"/>
             </w:pPr>
-            <w:bookmarkStart w:id="0" w:name="_GoBack"/>
             <w:r>
               <w:t>Lleva el producto faltante que se haya solicitado de acuerdo a la ausencia de algún producto o petición del dueño.</w:t>
             </w:r>
-            <w:bookmarkEnd w:id="0"/>
           </w:p>
         </w:tc>
       </w:tr>
@@ -234,7 +232,7 @@
               <w:jc w:val="center"/>
             </w:pPr>
             <w:r>
-              <w:t>Lourdes</w:t>
+              <w:t>Encargada</w:t>
             </w:r>
           </w:p>
         </w:tc>
@@ -281,7 +279,7 @@
               <w:t xml:space="preserve">                    </w:t>
             </w:r>
             <w:r>
-              <w:t>Lourdes</w:t>
+              <w:t>Encargada</w:t>
             </w:r>
           </w:p>
         </w:tc>
@@ -325,7 +323,7 @@
               <w:jc w:val="center"/>
             </w:pPr>
             <w:r>
-              <w:t>Juan</w:t>
+              <w:t>Dueño</w:t>
             </w:r>
           </w:p>
         </w:tc>
@@ -369,7 +367,7 @@
               <w:jc w:val="center"/>
             </w:pPr>
             <w:r>
-              <w:t>Juan</w:t>
+              <w:t>Dueño</w:t>
             </w:r>
           </w:p>
         </w:tc>
@@ -413,7 +411,7 @@
               <w:jc w:val="center"/>
             </w:pPr>
             <w:r>
-              <w:t>Juan</w:t>
+              <w:t>Dueño</w:t>
             </w:r>
           </w:p>
         </w:tc>
@@ -457,7 +455,7 @@
               <w:jc w:val="center"/>
             </w:pPr>
             <w:r>
-              <w:t>Juan</w:t>
+              <w:t>Dueño</w:t>
             </w:r>
           </w:p>
         </w:tc>
@@ -501,7 +499,7 @@
               <w:jc w:val="center"/>
             </w:pPr>
             <w:r>
-              <w:t>Juan</w:t>
+              <w:t>Dueño</w:t>
             </w:r>
           </w:p>
         </w:tc>
@@ -545,7 +543,7 @@
               <w:jc w:val="center"/>
             </w:pPr>
             <w:r>
-              <w:t>Miguel</w:t>
+              <w:t>Vendedor</w:t>
             </w:r>
           </w:p>
         </w:tc>
@@ -589,7 +587,7 @@
               <w:jc w:val="center"/>
             </w:pPr>
             <w:r>
-              <w:t>Miguel</w:t>
+              <w:t>Vendedor</w:t>
             </w:r>
           </w:p>
         </w:tc>
@@ -633,8 +631,10 @@
               <w:jc w:val="center"/>
             </w:pPr>
             <w:r>
-              <w:t>Lourdes</w:t>
-            </w:r>
+              <w:t>Encargada</w:t>
+            </w:r>
+            <w:bookmarkStart w:id="0" w:name="_GoBack"/>
+            <w:bookmarkEnd w:id="0"/>
           </w:p>
         </w:tc>
         <w:tc>

</xml_diff>